<commit_message>
Update Readme and docuemtation
</commit_message>
<xml_diff>
--- a/Documentation/Deployment Guide.docx
+++ b/Documentation/Deployment Guide.docx
@@ -844,7 +844,67 @@
         <w:rPr>
           <w:lang w:val="en-US"/>
         </w:rPr>
-        <w:t>TBC</w:t>
+        <w:t xml:space="preserve">You can setup ETL using Lambda + </w:t>
+      </w:r>
+      <w:proofErr w:type="spellStart"/>
+      <w:r>
+        <w:rPr>
+          <w:lang w:val="en-US"/>
+        </w:rPr>
+        <w:t>Cloudwatch</w:t>
+      </w:r>
+      <w:proofErr w:type="spellEnd"/>
+      <w:r>
+        <w:rPr>
+          <w:lang w:val="en-US"/>
+        </w:rPr>
+        <w:t>. Simply execute deploy script in /Deploy/AWS/Lambda/deploy.sh</w:t>
+      </w:r>
+    </w:p>
+    <w:p>
+      <w:pPr>
+        <w:pStyle w:val="ListParagraph"/>
+        <w:numPr>
+          <w:ilvl w:val="0"/>
+          <w:numId w:val="11"/>
+        </w:numPr>
+        <w:rPr>
+          <w:lang w:val="en-US"/>
+        </w:rPr>
+      </w:pPr>
+      <w:proofErr w:type="spellStart"/>
+      <w:r>
+        <w:rPr>
+          <w:lang w:val="en-US"/>
+        </w:rPr>
+        <w:t>Sh</w:t>
+      </w:r>
+      <w:proofErr w:type="spellEnd"/>
+      <w:r>
+        <w:rPr>
+          <w:lang w:val="en-US"/>
+        </w:rPr>
+        <w:t xml:space="preserve"> ./deploy.sh deploy</w:t>
+      </w:r>
+    </w:p>
+    <w:p>
+      <w:pPr>
+        <w:rPr>
+          <w:lang w:val="en-US"/>
+        </w:rPr>
+      </w:pPr>
+    </w:p>
+    <w:p>
+      <w:pPr>
+        <w:rPr>
+          <w:lang w:val="en-US"/>
+        </w:rPr>
+      </w:pPr>
+      <w:r>
+        <w:rPr>
+          <w:lang w:val="en-US"/>
+        </w:rPr>
+        <w:t>Depends on your needs, you can also change the script to store as csv without storing to DB.</w:t>
       </w:r>
     </w:p>
     <w:sectPr>
@@ -1487,6 +1547,119 @@
     </w:lvl>
   </w:abstractNum>
   <w:abstractNum w:abstractNumId="6" w15:restartNumberingAfterBreak="0">
+    <w:nsid w:val="4A08607D"/>
+    <w:multiLevelType w:val="hybridMultilevel"/>
+    <w:tmpl w:val="CD12CFA6"/>
+    <w:lvl w:ilvl="0" w:tplc="08090001">
+      <w:start w:val="1"/>
+      <w:numFmt w:val="bullet"/>
+      <w:lvlText w:val=""/>
+      <w:lvlJc w:val="left"/>
+      <w:pPr>
+        <w:ind w:left="720" w:hanging="360"/>
+      </w:pPr>
+      <w:rPr>
+        <w:rFonts w:ascii="Symbol" w:hAnsi="Symbol" w:hint="default"/>
+      </w:rPr>
+    </w:lvl>
+    <w:lvl w:ilvl="1" w:tplc="08090003" w:tentative="1">
+      <w:start w:val="1"/>
+      <w:numFmt w:val="bullet"/>
+      <w:lvlText w:val="o"/>
+      <w:lvlJc w:val="left"/>
+      <w:pPr>
+        <w:ind w:left="1440" w:hanging="360"/>
+      </w:pPr>
+      <w:rPr>
+        <w:rFonts w:ascii="Courier New" w:hAnsi="Courier New" w:cs="Courier New" w:hint="default"/>
+      </w:rPr>
+    </w:lvl>
+    <w:lvl w:ilvl="2" w:tplc="08090005" w:tentative="1">
+      <w:start w:val="1"/>
+      <w:numFmt w:val="bullet"/>
+      <w:lvlText w:val=""/>
+      <w:lvlJc w:val="left"/>
+      <w:pPr>
+        <w:ind w:left="2160" w:hanging="360"/>
+      </w:pPr>
+      <w:rPr>
+        <w:rFonts w:ascii="Wingdings" w:hAnsi="Wingdings" w:hint="default"/>
+      </w:rPr>
+    </w:lvl>
+    <w:lvl w:ilvl="3" w:tplc="08090001" w:tentative="1">
+      <w:start w:val="1"/>
+      <w:numFmt w:val="bullet"/>
+      <w:lvlText w:val=""/>
+      <w:lvlJc w:val="left"/>
+      <w:pPr>
+        <w:ind w:left="2880" w:hanging="360"/>
+      </w:pPr>
+      <w:rPr>
+        <w:rFonts w:ascii="Symbol" w:hAnsi="Symbol" w:hint="default"/>
+      </w:rPr>
+    </w:lvl>
+    <w:lvl w:ilvl="4" w:tplc="08090003" w:tentative="1">
+      <w:start w:val="1"/>
+      <w:numFmt w:val="bullet"/>
+      <w:lvlText w:val="o"/>
+      <w:lvlJc w:val="left"/>
+      <w:pPr>
+        <w:ind w:left="3600" w:hanging="360"/>
+      </w:pPr>
+      <w:rPr>
+        <w:rFonts w:ascii="Courier New" w:hAnsi="Courier New" w:cs="Courier New" w:hint="default"/>
+      </w:rPr>
+    </w:lvl>
+    <w:lvl w:ilvl="5" w:tplc="08090005" w:tentative="1">
+      <w:start w:val="1"/>
+      <w:numFmt w:val="bullet"/>
+      <w:lvlText w:val=""/>
+      <w:lvlJc w:val="left"/>
+      <w:pPr>
+        <w:ind w:left="4320" w:hanging="360"/>
+      </w:pPr>
+      <w:rPr>
+        <w:rFonts w:ascii="Wingdings" w:hAnsi="Wingdings" w:hint="default"/>
+      </w:rPr>
+    </w:lvl>
+    <w:lvl w:ilvl="6" w:tplc="08090001" w:tentative="1">
+      <w:start w:val="1"/>
+      <w:numFmt w:val="bullet"/>
+      <w:lvlText w:val=""/>
+      <w:lvlJc w:val="left"/>
+      <w:pPr>
+        <w:ind w:left="5040" w:hanging="360"/>
+      </w:pPr>
+      <w:rPr>
+        <w:rFonts w:ascii="Symbol" w:hAnsi="Symbol" w:hint="default"/>
+      </w:rPr>
+    </w:lvl>
+    <w:lvl w:ilvl="7" w:tplc="08090003" w:tentative="1">
+      <w:start w:val="1"/>
+      <w:numFmt w:val="bullet"/>
+      <w:lvlText w:val="o"/>
+      <w:lvlJc w:val="left"/>
+      <w:pPr>
+        <w:ind w:left="5760" w:hanging="360"/>
+      </w:pPr>
+      <w:rPr>
+        <w:rFonts w:ascii="Courier New" w:hAnsi="Courier New" w:cs="Courier New" w:hint="default"/>
+      </w:rPr>
+    </w:lvl>
+    <w:lvl w:ilvl="8" w:tplc="08090005" w:tentative="1">
+      <w:start w:val="1"/>
+      <w:numFmt w:val="bullet"/>
+      <w:lvlText w:val=""/>
+      <w:lvlJc w:val="left"/>
+      <w:pPr>
+        <w:ind w:left="6480" w:hanging="360"/>
+      </w:pPr>
+      <w:rPr>
+        <w:rFonts w:ascii="Wingdings" w:hAnsi="Wingdings" w:hint="default"/>
+      </w:rPr>
+    </w:lvl>
+  </w:abstractNum>
+  <w:abstractNum w:abstractNumId="7" w15:restartNumberingAfterBreak="0">
     <w:nsid w:val="51B14CB5"/>
     <w:multiLevelType w:val="hybridMultilevel"/>
     <w:tmpl w:val="54C0C178"/>
@@ -1599,7 +1772,7 @@
       </w:rPr>
     </w:lvl>
   </w:abstractNum>
-  <w:abstractNum w:abstractNumId="7" w15:restartNumberingAfterBreak="0">
+  <w:abstractNum w:abstractNumId="8" w15:restartNumberingAfterBreak="0">
     <w:nsid w:val="544D44FA"/>
     <w:multiLevelType w:val="hybridMultilevel"/>
     <w:tmpl w:val="ECD42F6C"/>
@@ -1688,7 +1861,7 @@
       </w:pPr>
     </w:lvl>
   </w:abstractNum>
-  <w:abstractNum w:abstractNumId="8" w15:restartNumberingAfterBreak="0">
+  <w:abstractNum w:abstractNumId="9" w15:restartNumberingAfterBreak="0">
     <w:nsid w:val="5CAE4B2A"/>
     <w:multiLevelType w:val="hybridMultilevel"/>
     <w:tmpl w:val="8676BDAE"/>
@@ -1777,7 +1950,7 @@
       </w:pPr>
     </w:lvl>
   </w:abstractNum>
-  <w:abstractNum w:abstractNumId="9" w15:restartNumberingAfterBreak="0">
+  <w:abstractNum w:abstractNumId="10" w15:restartNumberingAfterBreak="0">
     <w:nsid w:val="6ADF380D"/>
     <w:multiLevelType w:val="hybridMultilevel"/>
     <w:tmpl w:val="258E43E2"/>
@@ -1864,7 +2037,7 @@
     </w:lvl>
   </w:abstractNum>
   <w:num w:numId="1">
-    <w:abstractNumId w:val="7"/>
+    <w:abstractNumId w:val="8"/>
   </w:num>
   <w:num w:numId="2">
     <w:abstractNumId w:val="5"/>
@@ -1879,18 +2052,21 @@
     <w:abstractNumId w:val="3"/>
   </w:num>
   <w:num w:numId="6">
-    <w:abstractNumId w:val="8"/>
+    <w:abstractNumId w:val="9"/>
   </w:num>
   <w:num w:numId="7">
     <w:abstractNumId w:val="2"/>
   </w:num>
   <w:num w:numId="8">
-    <w:abstractNumId w:val="9"/>
+    <w:abstractNumId w:val="10"/>
   </w:num>
   <w:num w:numId="9">
     <w:abstractNumId w:val="4"/>
   </w:num>
   <w:num w:numId="10">
+    <w:abstractNumId w:val="7"/>
+  </w:num>
+  <w:num w:numId="11">
     <w:abstractNumId w:val="6"/>
   </w:num>
 </w:numbering>

</xml_diff>